<commit_message>
cp project upto edit
</commit_message>
<xml_diff>
--- a/Analysis/Analysis.docx
+++ b/Analysis/Analysis.docx
@@ -35,7 +35,23 @@
           <w:rFonts w:ascii="Arial" w:hAnsi="Arial" w:cs="Arial"/>
           <w:sz w:val="24"/>
         </w:rPr>
-        <w:t xml:space="preserve">In this task we are going to list out the all the requirements and categorize them using MoSCoW prioritization. We also categorize them based on the functional and non-functional requirements. Using all the requirements Use Case diagram is also drawn and ER diagram has been also drawn. The initial class diagram for the project has been also made. The required UI design for the project has been made. </w:t>
+        <w:t xml:space="preserve">In this task we are going to list out the all the requirements and categorize them using </w:t>
+      </w:r>
+      <w:proofErr w:type="spellStart"/>
+      <w:r>
+        <w:rPr>
+          <w:rFonts w:ascii="Arial" w:hAnsi="Arial" w:cs="Arial"/>
+          <w:sz w:val="24"/>
+        </w:rPr>
+        <w:t>MoSCoW</w:t>
+      </w:r>
+      <w:proofErr w:type="spellEnd"/>
+      <w:r>
+        <w:rPr>
+          <w:rFonts w:ascii="Arial" w:hAnsi="Arial" w:cs="Arial"/>
+          <w:sz w:val="24"/>
+        </w:rPr>
+        <w:t xml:space="preserve"> prioritization. We also categorize them based on the functional and non-functional requirements. Using all the requirements Use Case diagram is also drawn and ER diagram has been also drawn. The initial class diagram for the project has been also made. The required UI design for the project has been made. </w:t>
       </w:r>
     </w:p>
     <w:p>
@@ -407,6 +423,7 @@
                 <w:sz w:val="24"/>
               </w:rPr>
             </w:pPr>
+            <w:proofErr w:type="spellStart"/>
             <w:r>
               <w:rPr>
                 <w:rFonts w:ascii="Arial" w:hAnsi="Arial" w:cs="Arial"/>
@@ -435,6 +452,7 @@
               </w:rPr>
               <w:t>W</w:t>
             </w:r>
+            <w:proofErr w:type="spellEnd"/>
           </w:p>
         </w:tc>
       </w:tr>
@@ -1866,6 +1884,26 @@
         </w:rPr>
         <w:t>Use Case Diagram:</w:t>
       </w:r>
+      <w:bookmarkStart w:id="0" w:name="_GoBack"/>
+      <w:bookmarkEnd w:id="0"/>
+    </w:p>
+    <w:p>
+      <w:pPr>
+        <w:rPr>
+          <w:rFonts w:ascii="Arial" w:hAnsi="Arial" w:cs="Arial"/>
+          <w:sz w:val="24"/>
+        </w:rPr>
+      </w:pPr>
+      <w:r>
+        <w:rPr>
+          <w:rFonts w:ascii="Arial" w:hAnsi="Arial" w:cs="Arial"/>
+          <w:color w:val="6C6C6C"/>
+          <w:sz w:val="27"/>
+          <w:szCs w:val="27"/>
+          <w:shd w:val="clear" w:color="auto" w:fill="FFFFFF"/>
+        </w:rPr>
+        <w:t>A use case is a methodology used in system analysis to identify, clarify, and organize system requirements. The use case is made up of a set of possible sequences of interactions between systems and users in a particular environment and related to a particular goal. It consists of a group of elements (for example, classes and interfaces) that can be used together in a way that will have an effect larger than the sum of the separate elements combined. The use case should contain all system activities that have significance to the users. A use case can be thought of as a collection of possible scenarios related to a particular goal, indeed, the use case and goal are sometimes considered to be synonymous.</w:t>
+      </w:r>
     </w:p>
     <w:p>
       <w:pPr>
@@ -1893,6 +1931,7 @@
         <w:rPr>
           <w:noProof/>
         </w:rPr>
+        <w:lastRenderedPageBreak/>
         <w:drawing>
           <wp:inline distT="0" distB="0" distL="0" distR="0" wp14:anchorId="37EE954F" wp14:editId="74799124">
             <wp:extent cx="5943600" cy="6105525"/>
@@ -1974,7 +2013,6 @@
           <w:rFonts w:ascii="Arial" w:hAnsi="Arial" w:cs="Arial"/>
           <w:sz w:val="24"/>
         </w:rPr>
-        <w:lastRenderedPageBreak/>
         <w:tab/>
       </w:r>
     </w:p>
@@ -2021,6 +2059,7 @@
         <w:rPr>
           <w:noProof/>
         </w:rPr>
+        <w:lastRenderedPageBreak/>
         <w:drawing>
           <wp:inline distT="0" distB="0" distL="0" distR="0" wp14:anchorId="25FE927D" wp14:editId="5AAE352A">
             <wp:extent cx="5943600" cy="3445510"/>
@@ -2235,6 +2274,60 @@
           <w:sz w:val="24"/>
         </w:rPr>
         <w:t>ER Diagram:</w:t>
+      </w:r>
+    </w:p>
+    <w:p>
+      <w:pPr>
+        <w:tabs>
+          <w:tab w:val="left" w:pos="1380"/>
+        </w:tabs>
+        <w:rPr>
+          <w:rFonts w:ascii="Arial" w:hAnsi="Arial" w:cs="Arial"/>
+          <w:sz w:val="24"/>
+        </w:rPr>
+      </w:pPr>
+      <w:r>
+        <w:rPr>
+          <w:rFonts w:ascii="Microsoft JhengHei" w:eastAsia="Microsoft JhengHei" w:hAnsi="Microsoft JhengHei" w:hint="eastAsia"/>
+          <w:color w:val="333333"/>
+          <w:spacing w:val="2"/>
+          <w:shd w:val="clear" w:color="auto" w:fill="FFFFFF"/>
+        </w:rPr>
+        <w:lastRenderedPageBreak/>
+        <w:t>Entity Relationship Diagram, also known as ERD, ER Diagram or ER model, is a type of structural diagram for use in database design. An ERD contains different symbols and connectors that visualize two important information: </w:t>
+      </w:r>
+      <w:r>
+        <w:rPr>
+          <w:rStyle w:val="Strong"/>
+          <w:rFonts w:ascii="Microsoft JhengHei" w:eastAsia="Microsoft JhengHei" w:hAnsi="Microsoft JhengHei" w:hint="eastAsia"/>
+          <w:b w:val="0"/>
+          <w:bCs w:val="0"/>
+          <w:color w:val="333333"/>
+          <w:spacing w:val="2"/>
+          <w:shd w:val="clear" w:color="auto" w:fill="FFFFFF"/>
+        </w:rPr>
+        <w:t>The major entities within the system scope</w:t>
+      </w:r>
+      <w:r>
+        <w:rPr>
+          <w:rFonts w:ascii="Microsoft JhengHei" w:eastAsia="Microsoft JhengHei" w:hAnsi="Microsoft JhengHei" w:hint="eastAsia"/>
+          <w:color w:val="333333"/>
+          <w:spacing w:val="2"/>
+          <w:shd w:val="clear" w:color="auto" w:fill="FFFFFF"/>
+        </w:rPr>
+        <w:t>, and the </w:t>
+      </w:r>
+      <w:r>
+        <w:rPr>
+          <w:rStyle w:val="Strong"/>
+          <w:rFonts w:ascii="Microsoft JhengHei" w:eastAsia="Microsoft JhengHei" w:hAnsi="Microsoft JhengHei" w:hint="eastAsia"/>
+          <w:b w:val="0"/>
+          <w:bCs w:val="0"/>
+          <w:color w:val="333333"/>
+          <w:spacing w:val="2"/>
+          <w:shd w:val="clear" w:color="auto" w:fill="FFFFFF"/>
+        </w:rPr>
+        <w:t>inter-relationships among these entities</w:t>
       </w:r>
     </w:p>
     <w:p>
@@ -2834,12 +2927,21 @@
           </wp:anchor>
         </w:drawing>
       </w:r>
-      <w:r>
-        <w:rPr>
-          <w:rFonts w:ascii="Arial" w:hAnsi="Arial" w:cs="Arial"/>
-          <w:sz w:val="24"/>
-        </w:rPr>
-        <w:t>SignUp:</w:t>
+      <w:proofErr w:type="spellStart"/>
+      <w:r>
+        <w:rPr>
+          <w:rFonts w:ascii="Arial" w:hAnsi="Arial" w:cs="Arial"/>
+          <w:sz w:val="24"/>
+        </w:rPr>
+        <w:t>SignUp</w:t>
+      </w:r>
+      <w:proofErr w:type="spellEnd"/>
+      <w:r>
+        <w:rPr>
+          <w:rFonts w:ascii="Arial" w:hAnsi="Arial" w:cs="Arial"/>
+          <w:sz w:val="24"/>
+        </w:rPr>
+        <w:t>:</w:t>
       </w:r>
     </w:p>
     <w:p>
@@ -3502,7 +3604,27 @@
           <w:sz w:val="24"/>
           <w:szCs w:val="24"/>
         </w:rPr>
-        <w:t>The basic purposes of activity diagrams is similar to other four diagrams. It captures the dynamic behavior of the system. Other four diagrams are used to show the message flow from one object to another but activity diagram is used to show message flow from one activity to another.</w:t>
+        <w:t xml:space="preserve">The basic purposes of activity diagrams </w:t>
+      </w:r>
+      <w:proofErr w:type="gramStart"/>
+      <w:r>
+        <w:rPr>
+          <w:rFonts w:ascii="Arial" w:eastAsia="Times New Roman" w:hAnsi="Arial" w:cs="Arial"/>
+          <w:color w:val="000000"/>
+          <w:sz w:val="24"/>
+          <w:szCs w:val="24"/>
+        </w:rPr>
+        <w:t>is</w:t>
+      </w:r>
+      <w:proofErr w:type="gramEnd"/>
+      <w:r>
+        <w:rPr>
+          <w:rFonts w:ascii="Arial" w:eastAsia="Times New Roman" w:hAnsi="Arial" w:cs="Arial"/>
+          <w:color w:val="000000"/>
+          <w:sz w:val="24"/>
+          <w:szCs w:val="24"/>
+        </w:rPr>
+        <w:t xml:space="preserve"> similar to other four diagrams. It captures the dynamic behavior of the system. Other four diagrams are used to show the message flow from one object to another but activity diagram is used to show message flow from one activity to another.</w:t>
       </w:r>
     </w:p>
     <w:p>
@@ -3753,23 +3875,37 @@
           <w:rFonts w:ascii="Arial" w:hAnsi="Arial" w:cs="Arial"/>
           <w:color w:val="000000"/>
         </w:rPr>
-        <w:t>Class diagram describes the attributes and operations of a class and also the constraints imposed on the system. The class diagrams are widely used in the modeling of object</w:t>
-      </w:r>
+        <w:t xml:space="preserve">Class diagram describes the attributes and operations of a class and also the constraints imposed on the system. The class diagrams are widely used in the modeling of </w:t>
+      </w:r>
+      <w:proofErr w:type="gramStart"/>
       <w:r>
         <w:rPr>
           <w:rFonts w:ascii="Arial" w:hAnsi="Arial" w:cs="Arial"/>
           <w:color w:val="000000"/>
         </w:rPr>
+        <w:t>object</w:t>
+      </w:r>
+      <w:r>
+        <w:rPr>
+          <w:rFonts w:ascii="Arial" w:hAnsi="Arial" w:cs="Arial"/>
+          <w:color w:val="000000"/>
+        </w:rPr>
         <w:t xml:space="preserve"> </w:t>
       </w:r>
-      <w:bookmarkStart w:id="0" w:name="_GoBack"/>
-      <w:bookmarkEnd w:id="0"/>
       <w:r>
         <w:rPr>
           <w:rFonts w:ascii="Arial" w:hAnsi="Arial" w:cs="Arial"/>
           <w:color w:val="000000"/>
         </w:rPr>
-        <w:t>oriented systems because they are the only UML diagrams, which can be mapped directly with object-oriented languages.</w:t>
+        <w:t>oriented</w:t>
+      </w:r>
+      <w:proofErr w:type="gramEnd"/>
+      <w:r>
+        <w:rPr>
+          <w:rFonts w:ascii="Arial" w:hAnsi="Arial" w:cs="Arial"/>
+          <w:color w:val="000000"/>
+        </w:rPr>
+        <w:t xml:space="preserve"> systems because they are the only UML diagrams, which can be mapped directly with object-oriented languages.</w:t>
       </w:r>
     </w:p>
     <w:p>
@@ -3991,6 +4127,116 @@
           <w:sz w:val="24"/>
         </w:rPr>
       </w:pPr>
+    </w:p>
+    <w:p>
+      <w:pPr>
+        <w:rPr>
+          <w:rFonts w:ascii="Arial" w:hAnsi="Arial" w:cs="Arial"/>
+          <w:sz w:val="24"/>
+        </w:rPr>
+      </w:pPr>
+    </w:p>
+    <w:p>
+      <w:pPr>
+        <w:rPr>
+          <w:rFonts w:ascii="Arial" w:hAnsi="Arial" w:cs="Arial"/>
+          <w:sz w:val="24"/>
+        </w:rPr>
+      </w:pPr>
+    </w:p>
+    <w:p>
+      <w:pPr>
+        <w:rPr>
+          <w:rFonts w:ascii="Arial" w:hAnsi="Arial" w:cs="Arial"/>
+          <w:sz w:val="24"/>
+        </w:rPr>
+      </w:pPr>
+    </w:p>
+    <w:p>
+      <w:pPr>
+        <w:rPr>
+          <w:rFonts w:ascii="Arial" w:hAnsi="Arial" w:cs="Arial"/>
+          <w:sz w:val="24"/>
+        </w:rPr>
+      </w:pPr>
+    </w:p>
+    <w:p>
+      <w:pPr>
+        <w:rPr>
+          <w:rFonts w:ascii="Arial" w:hAnsi="Arial" w:cs="Arial"/>
+          <w:sz w:val="24"/>
+        </w:rPr>
+      </w:pPr>
+    </w:p>
+    <w:p>
+      <w:pPr>
+        <w:rPr>
+          <w:rFonts w:ascii="Arial" w:hAnsi="Arial" w:cs="Arial"/>
+          <w:sz w:val="24"/>
+        </w:rPr>
+      </w:pPr>
+    </w:p>
+    <w:p>
+      <w:pPr>
+        <w:rPr>
+          <w:rFonts w:ascii="Arial" w:hAnsi="Arial" w:cs="Arial"/>
+          <w:sz w:val="24"/>
+        </w:rPr>
+      </w:pPr>
+      <w:r>
+        <w:rPr>
+          <w:noProof/>
+        </w:rPr>
+        <w:lastRenderedPageBreak/>
+        <w:drawing>
+          <wp:inline distT="0" distB="0" distL="0" distR="0" wp14:anchorId="0B75CC74" wp14:editId="1ED613B3">
+            <wp:extent cx="5943600" cy="4472305"/>
+            <wp:effectExtent l="0" t="0" r="0" b="0"/>
+            <wp:docPr id="13" name="Picture 13"/>
+            <wp:cNvGraphicFramePr>
+              <a:graphicFrameLocks xmlns:a="http://schemas.openxmlformats.org/drawingml/2006/main" noChangeAspect="1"/>
+            </wp:cNvGraphicFramePr>
+            <a:graphic xmlns:a="http://schemas.openxmlformats.org/drawingml/2006/main">
+              <a:graphicData uri="http://schemas.openxmlformats.org/drawingml/2006/picture">
+                <pic:pic xmlns:pic="http://schemas.openxmlformats.org/drawingml/2006/picture">
+                  <pic:nvPicPr>
+                    <pic:cNvPr id="0" name="Picture 1"/>
+                    <pic:cNvPicPr>
+                      <a:picLocks noChangeAspect="1" noChangeArrowheads="1"/>
+                    </pic:cNvPicPr>
+                  </pic:nvPicPr>
+                  <pic:blipFill>
+                    <a:blip r:embed="rId19">
+                      <a:extLst>
+                        <a:ext uri="{28A0092B-C50C-407E-A947-70E740481C1C}">
+                          <a14:useLocalDpi xmlns:a14="http://schemas.microsoft.com/office/drawing/2010/main" val="0"/>
+                        </a:ext>
+                      </a:extLst>
+                    </a:blip>
+                    <a:srcRect/>
+                    <a:stretch>
+                      <a:fillRect/>
+                    </a:stretch>
+                  </pic:blipFill>
+                  <pic:spPr bwMode="auto">
+                    <a:xfrm>
+                      <a:off x="0" y="0"/>
+                      <a:ext cx="5943600" cy="4472305"/>
+                    </a:xfrm>
+                    <a:prstGeom prst="rect">
+                      <a:avLst/>
+                    </a:prstGeom>
+                    <a:noFill/>
+                    <a:ln>
+                      <a:noFill/>
+                    </a:ln>
+                  </pic:spPr>
+                </pic:pic>
+              </a:graphicData>
+            </a:graphic>
+          </wp:inline>
+        </w:drawing>
+      </w:r>
     </w:p>
     <w:sectPr>
       <w:pgSz w:w="12240" w:h="15840"/>
@@ -4746,6 +4992,17 @@
       <w:szCs w:val="24"/>
     </w:rPr>
   </w:style>
+  <w:style w:type="character" w:styleId="Strong">
+    <w:name w:val="Strong"/>
+    <w:basedOn w:val="DefaultParagraphFont"/>
+    <w:uiPriority w:val="22"/>
+    <w:qFormat/>
+    <w:rsid w:val="005D6C1A"/>
+    <w:rPr>
+      <w:b/>
+      <w:bCs/>
+    </w:rPr>
+  </w:style>
 </w:styles>
 </file>
 

</xml_diff>